<commit_message>
Atualizar Historia para wiki
Atualizar wiki 3
</commit_message>
<xml_diff>
--- a/Entrega_XP/historias OPERA.docx
+++ b/Entrega_XP/historias OPERA.docx
@@ -8774,6 +8774,1845 @@
         </w:rPr>
         <w:t>-Item</w:t>
       </w:r>
+    </w:p>
+    <w:p>
+      <w:pPr>
+        <w:rPr>
+          <w:rFonts w:ascii="Arial" w:hAnsi="Arial" w:cs="Arial"/>
+          <w:color w:val="000000"/>
+          <w:sz w:val="23"/>
+          <w:szCs w:val="23"/>
+          <w:lang w:val="pt-BR"/>
+        </w:rPr>
+      </w:pPr>
+      <w:r>
+        <w:rPr>
+          <w:rFonts w:ascii="Arial" w:hAnsi="Arial" w:cs="Arial"/>
+          <w:b/>
+          <w:color w:val="000000"/>
+          <w:sz w:val="23"/>
+          <w:szCs w:val="23"/>
+          <w:lang w:val="pt-BR"/>
+        </w:rPr>
+        <w:t>Historia:</w:t>
+      </w:r>
+      <w:r>
+        <w:rPr>
+          <w:rFonts w:ascii="Arial" w:hAnsi="Arial" w:cs="Arial"/>
+          <w:color w:val="000000"/>
+          <w:sz w:val="23"/>
+          <w:szCs w:val="23"/>
+          <w:lang w:val="pt-BR"/>
+        </w:rPr>
+        <w:t xml:space="preserve"> Cadastrar Item</w:t>
+      </w:r>
+    </w:p>
+    <w:p>
+      <w:pPr>
+        <w:rPr>
+          <w:rFonts w:ascii="Arial" w:hAnsi="Arial" w:cs="Arial"/>
+          <w:color w:val="000000"/>
+          <w:sz w:val="23"/>
+          <w:szCs w:val="23"/>
+          <w:lang w:val="pt-BR"/>
+        </w:rPr>
+      </w:pPr>
+      <w:r>
+        <w:rPr>
+          <w:rFonts w:ascii="Arial" w:hAnsi="Arial" w:cs="Arial"/>
+          <w:color w:val="000000"/>
+          <w:sz w:val="23"/>
+          <w:szCs w:val="23"/>
+          <w:lang w:val="pt-BR"/>
+        </w:rPr>
+        <w:tab/>
+        <w:t>Como um mestre de RPG desejo cadastrar  varios itens contendo informaçoes persistentes para serem utilizados durante partidas de RPG</w:t>
+      </w:r>
+    </w:p>
+    <w:p>
+      <w:pPr>
+        <w:rPr>
+          <w:rFonts w:ascii="Arial" w:hAnsi="Arial" w:cs="Arial"/>
+          <w:color w:val="000000"/>
+          <w:sz w:val="23"/>
+          <w:szCs w:val="23"/>
+          <w:lang w:val="pt-BR"/>
+        </w:rPr>
+      </w:pPr>
+      <w:r>
+        <w:rPr>
+          <w:rFonts w:ascii="Arial" w:hAnsi="Arial" w:cs="Arial"/>
+          <w:color w:val="000000"/>
+          <w:sz w:val="23"/>
+          <w:szCs w:val="23"/>
+          <w:lang w:val="pt-BR"/>
+        </w:rPr>
+        <w:t>Criterios de aceitação:</w:t>
+      </w:r>
+    </w:p>
+    <w:p>
+      <w:pPr>
+        <w:rPr>
+          <w:rFonts w:ascii="Arial" w:hAnsi="Arial" w:cs="Arial"/>
+          <w:color w:val="000000"/>
+          <w:sz w:val="23"/>
+          <w:szCs w:val="23"/>
+          <w:lang w:val="pt-BR"/>
+        </w:rPr>
+      </w:pPr>
+      <w:r>
+        <w:rPr>
+          <w:rFonts w:ascii="Arial" w:hAnsi="Arial" w:cs="Arial"/>
+          <w:color w:val="000000"/>
+          <w:sz w:val="23"/>
+          <w:szCs w:val="23"/>
+          <w:lang w:val="pt-BR"/>
+        </w:rPr>
+        <w:t>Cenário1 – O mestre informa todos os dados corretamente:</w:t>
+      </w:r>
+    </w:p>
+    <w:p>
+      <w:pPr>
+        <w:rPr>
+          <w:rFonts w:ascii="Arial" w:hAnsi="Arial" w:cs="Arial"/>
+          <w:color w:val="000000"/>
+          <w:sz w:val="23"/>
+          <w:szCs w:val="23"/>
+          <w:lang w:val="pt-BR"/>
+        </w:rPr>
+      </w:pPr>
+      <w:r>
+        <w:rPr>
+          <w:rFonts w:ascii="Arial" w:hAnsi="Arial" w:cs="Arial"/>
+          <w:color w:val="000000"/>
+          <w:sz w:val="23"/>
+          <w:szCs w:val="23"/>
+          <w:lang w:val="pt-BR"/>
+        </w:rPr>
+        <w:tab/>
+      </w:r>
+      <w:r>
+        <w:rPr>
+          <w:rFonts w:ascii="Arial" w:hAnsi="Arial" w:cs="Arial"/>
+          <w:b/>
+          <w:color w:val="000000"/>
+          <w:sz w:val="23"/>
+          <w:szCs w:val="23"/>
+          <w:lang w:val="pt-BR"/>
+        </w:rPr>
+        <w:t>Dado</w:t>
+      </w:r>
+      <w:r>
+        <w:rPr>
+          <w:rFonts w:ascii="Arial" w:hAnsi="Arial" w:cs="Arial"/>
+          <w:color w:val="000000"/>
+          <w:sz w:val="23"/>
+          <w:szCs w:val="23"/>
+          <w:lang w:val="pt-BR"/>
+        </w:rPr>
+        <w:t xml:space="preserve"> que o mestre de RPG  tem as informa as informaçoes de um item para o sistema</w:t>
+      </w:r>
+    </w:p>
+    <w:p>
+      <w:pPr>
+        <w:rPr>
+          <w:rFonts w:ascii="Arial" w:hAnsi="Arial" w:cs="Arial"/>
+          <w:color w:val="000000"/>
+          <w:sz w:val="23"/>
+          <w:szCs w:val="23"/>
+          <w:lang w:val="pt-BR"/>
+        </w:rPr>
+      </w:pPr>
+      <w:r>
+        <w:rPr>
+          <w:rFonts w:ascii="Arial" w:hAnsi="Arial" w:cs="Arial"/>
+          <w:color w:val="000000"/>
+          <w:sz w:val="23"/>
+          <w:szCs w:val="23"/>
+          <w:lang w:val="pt-BR"/>
+        </w:rPr>
+        <w:tab/>
+      </w:r>
+      <w:r>
+        <w:rPr>
+          <w:rFonts w:ascii="Arial" w:hAnsi="Arial" w:cs="Arial"/>
+          <w:b/>
+          <w:color w:val="000000"/>
+          <w:sz w:val="23"/>
+          <w:szCs w:val="23"/>
+          <w:lang w:val="pt-BR"/>
+        </w:rPr>
+        <w:t>Quando</w:t>
+      </w:r>
+      <w:r>
+        <w:rPr>
+          <w:rFonts w:ascii="Arial" w:hAnsi="Arial" w:cs="Arial"/>
+          <w:color w:val="000000"/>
+          <w:sz w:val="23"/>
+          <w:szCs w:val="23"/>
+          <w:lang w:val="pt-BR"/>
+        </w:rPr>
+        <w:t xml:space="preserve"> o mestre de RPG clicar em cadastrar</w:t>
+      </w:r>
+    </w:p>
+    <w:p>
+      <w:pPr>
+        <w:rPr>
+          <w:rFonts w:ascii="Arial" w:hAnsi="Arial" w:cs="Arial"/>
+          <w:color w:val="000000"/>
+          <w:sz w:val="23"/>
+          <w:szCs w:val="23"/>
+          <w:lang w:val="pt-BR"/>
+        </w:rPr>
+      </w:pPr>
+      <w:r>
+        <w:rPr>
+          <w:rFonts w:ascii="Arial" w:hAnsi="Arial" w:cs="Arial"/>
+          <w:color w:val="000000"/>
+          <w:sz w:val="23"/>
+          <w:szCs w:val="23"/>
+          <w:lang w:val="pt-BR"/>
+        </w:rPr>
+        <w:tab/>
+      </w:r>
+      <w:r>
+        <w:rPr>
+          <w:rFonts w:ascii="Arial" w:hAnsi="Arial" w:cs="Arial"/>
+          <w:b/>
+          <w:color w:val="000000"/>
+          <w:sz w:val="23"/>
+          <w:szCs w:val="23"/>
+          <w:lang w:val="pt-BR"/>
+        </w:rPr>
+        <w:t xml:space="preserve">Então </w:t>
+      </w:r>
+      <w:r>
+        <w:rPr>
+          <w:rFonts w:ascii="Arial" w:hAnsi="Arial" w:cs="Arial"/>
+          <w:color w:val="000000"/>
+          <w:sz w:val="23"/>
+          <w:szCs w:val="23"/>
+          <w:lang w:val="pt-BR"/>
+        </w:rPr>
+        <w:t xml:space="preserve"> o sistema deve tentar cadastrar o item </w:t>
+      </w:r>
+    </w:p>
+    <w:p>
+      <w:pPr>
+        <w:ind w:firstLine="720"/>
+        <w:rPr>
+          <w:rFonts w:ascii="Arial" w:hAnsi="Arial" w:cs="Arial"/>
+          <w:color w:val="000000"/>
+          <w:sz w:val="23"/>
+          <w:szCs w:val="23"/>
+          <w:lang w:val="pt-BR"/>
+        </w:rPr>
+      </w:pPr>
+      <w:r>
+        <w:rPr>
+          <w:rFonts w:ascii="Arial" w:hAnsi="Arial" w:cs="Arial"/>
+          <w:b/>
+          <w:color w:val="000000"/>
+          <w:sz w:val="23"/>
+          <w:szCs w:val="23"/>
+          <w:lang w:val="pt-BR"/>
+        </w:rPr>
+        <w:t>E</w:t>
+      </w:r>
+      <w:r>
+        <w:rPr>
+          <w:rFonts w:ascii="Arial" w:hAnsi="Arial" w:cs="Arial"/>
+          <w:color w:val="000000"/>
+          <w:sz w:val="23"/>
+          <w:szCs w:val="23"/>
+          <w:lang w:val="pt-BR"/>
+        </w:rPr>
+        <w:t xml:space="preserve"> informar cadastrado com sucesso ou falha ao cadastrar item</w:t>
+      </w:r>
+    </w:p>
+    <w:p>
+      <w:pPr>
+        <w:rPr>
+          <w:rFonts w:ascii="Arial" w:hAnsi="Arial" w:cs="Arial"/>
+          <w:color w:val="000000"/>
+          <w:sz w:val="23"/>
+          <w:szCs w:val="23"/>
+          <w:lang w:val="pt-BR"/>
+        </w:rPr>
+      </w:pPr>
+      <w:r>
+        <w:rPr>
+          <w:rFonts w:ascii="Arial" w:hAnsi="Arial" w:cs="Arial"/>
+          <w:color w:val="000000"/>
+          <w:sz w:val="23"/>
+          <w:szCs w:val="23"/>
+          <w:lang w:val="pt-BR"/>
+        </w:rPr>
+        <w:t>Cenário</w:t>
+      </w:r>
+      <w:r>
+        <w:rPr>
+          <w:rFonts w:ascii="Arial" w:hAnsi="Arial" w:cs="Arial"/>
+          <w:color w:val="000000"/>
+          <w:sz w:val="23"/>
+          <w:szCs w:val="23"/>
+          <w:lang w:val="pt-BR"/>
+        </w:rPr>
+        <w:t>2</w:t>
+      </w:r>
+      <w:r>
+        <w:rPr>
+          <w:rFonts w:ascii="Arial" w:hAnsi="Arial" w:cs="Arial"/>
+          <w:color w:val="000000"/>
+          <w:sz w:val="23"/>
+          <w:szCs w:val="23"/>
+          <w:lang w:val="pt-BR"/>
+        </w:rPr>
+        <w:t xml:space="preserve"> – O mestre informa </w:t>
+      </w:r>
+      <w:r>
+        <w:rPr>
+          <w:rFonts w:ascii="Arial" w:hAnsi="Arial" w:cs="Arial"/>
+          <w:color w:val="000000"/>
+          <w:sz w:val="23"/>
+          <w:szCs w:val="23"/>
+          <w:lang w:val="pt-BR"/>
+        </w:rPr>
+        <w:t>ao menos um campo incorreto</w:t>
+      </w:r>
+      <w:r>
+        <w:rPr>
+          <w:rFonts w:ascii="Arial" w:hAnsi="Arial" w:cs="Arial"/>
+          <w:color w:val="000000"/>
+          <w:sz w:val="23"/>
+          <w:szCs w:val="23"/>
+          <w:lang w:val="pt-BR"/>
+        </w:rPr>
+        <w:t>:</w:t>
+      </w:r>
+    </w:p>
+    <w:p>
+      <w:pPr>
+        <w:rPr>
+          <w:rFonts w:ascii="Arial" w:hAnsi="Arial" w:cs="Arial"/>
+          <w:color w:val="000000"/>
+          <w:sz w:val="23"/>
+          <w:szCs w:val="23"/>
+          <w:lang w:val="pt-BR"/>
+        </w:rPr>
+      </w:pPr>
+      <w:r>
+        <w:rPr>
+          <w:rFonts w:ascii="Arial" w:hAnsi="Arial" w:cs="Arial"/>
+          <w:color w:val="000000"/>
+          <w:sz w:val="23"/>
+          <w:szCs w:val="23"/>
+          <w:lang w:val="pt-BR"/>
+        </w:rPr>
+        <w:tab/>
+      </w:r>
+      <w:r>
+        <w:rPr>
+          <w:rFonts w:ascii="Arial" w:hAnsi="Arial" w:cs="Arial"/>
+          <w:b/>
+          <w:color w:val="000000"/>
+          <w:sz w:val="23"/>
+          <w:szCs w:val="23"/>
+          <w:lang w:val="pt-BR"/>
+        </w:rPr>
+        <w:t>Dado</w:t>
+      </w:r>
+      <w:r>
+        <w:rPr>
+          <w:rFonts w:ascii="Arial" w:hAnsi="Arial" w:cs="Arial"/>
+          <w:color w:val="000000"/>
+          <w:sz w:val="23"/>
+          <w:szCs w:val="23"/>
+          <w:lang w:val="pt-BR"/>
+        </w:rPr>
+        <w:t xml:space="preserve"> que o mestre de RPG  tem as informa as informaçoes de um item para o sistema</w:t>
+      </w:r>
+    </w:p>
+    <w:p>
+      <w:pPr>
+        <w:rPr>
+          <w:rFonts w:ascii="Arial" w:hAnsi="Arial" w:cs="Arial"/>
+          <w:color w:val="000000"/>
+          <w:sz w:val="23"/>
+          <w:szCs w:val="23"/>
+          <w:lang w:val="pt-BR"/>
+        </w:rPr>
+      </w:pPr>
+      <w:r>
+        <w:rPr>
+          <w:rFonts w:ascii="Arial" w:hAnsi="Arial" w:cs="Arial"/>
+          <w:color w:val="000000"/>
+          <w:sz w:val="23"/>
+          <w:szCs w:val="23"/>
+          <w:lang w:val="pt-BR"/>
+        </w:rPr>
+        <w:tab/>
+      </w:r>
+      <w:r>
+        <w:rPr>
+          <w:rFonts w:ascii="Arial" w:hAnsi="Arial" w:cs="Arial"/>
+          <w:b/>
+          <w:color w:val="000000"/>
+          <w:sz w:val="23"/>
+          <w:szCs w:val="23"/>
+          <w:lang w:val="pt-BR"/>
+        </w:rPr>
+        <w:t>Quando</w:t>
+      </w:r>
+      <w:r>
+        <w:rPr>
+          <w:rFonts w:ascii="Arial" w:hAnsi="Arial" w:cs="Arial"/>
+          <w:color w:val="000000"/>
+          <w:sz w:val="23"/>
+          <w:szCs w:val="23"/>
+          <w:lang w:val="pt-BR"/>
+        </w:rPr>
+        <w:t xml:space="preserve"> o mestre de RPG clicar em cadastrar</w:t>
+      </w:r>
+    </w:p>
+    <w:p>
+      <w:pPr>
+        <w:rPr>
+          <w:rFonts w:ascii="Arial" w:hAnsi="Arial" w:cs="Arial"/>
+          <w:color w:val="000000"/>
+          <w:sz w:val="23"/>
+          <w:szCs w:val="23"/>
+          <w:lang w:val="pt-BR"/>
+        </w:rPr>
+      </w:pPr>
+      <w:r>
+        <w:rPr>
+          <w:rFonts w:ascii="Arial" w:hAnsi="Arial" w:cs="Arial"/>
+          <w:color w:val="000000"/>
+          <w:sz w:val="23"/>
+          <w:szCs w:val="23"/>
+          <w:lang w:val="pt-BR"/>
+        </w:rPr>
+        <w:tab/>
+      </w:r>
+      <w:r>
+        <w:rPr>
+          <w:rFonts w:ascii="Arial" w:hAnsi="Arial" w:cs="Arial"/>
+          <w:b/>
+          <w:color w:val="000000"/>
+          <w:sz w:val="23"/>
+          <w:szCs w:val="23"/>
+          <w:lang w:val="pt-BR"/>
+        </w:rPr>
+        <w:t xml:space="preserve">Então </w:t>
+      </w:r>
+      <w:r>
+        <w:rPr>
+          <w:rFonts w:ascii="Arial" w:hAnsi="Arial" w:cs="Arial"/>
+          <w:color w:val="000000"/>
+          <w:sz w:val="23"/>
+          <w:szCs w:val="23"/>
+          <w:lang w:val="pt-BR"/>
+        </w:rPr>
+        <w:t xml:space="preserve"> o sistema deve tentar cadastrar o item </w:t>
+      </w:r>
+    </w:p>
+    <w:p>
+      <w:pPr>
+        <w:ind w:firstLine="720"/>
+        <w:rPr>
+          <w:rFonts w:ascii="Arial" w:hAnsi="Arial" w:cs="Arial"/>
+          <w:color w:val="000000"/>
+          <w:sz w:val="23"/>
+          <w:szCs w:val="23"/>
+          <w:lang w:val="pt-BR"/>
+        </w:rPr>
+      </w:pPr>
+      <w:r>
+        <w:rPr>
+          <w:rFonts w:ascii="Arial" w:hAnsi="Arial" w:cs="Arial"/>
+          <w:b/>
+          <w:color w:val="000000"/>
+          <w:sz w:val="23"/>
+          <w:szCs w:val="23"/>
+          <w:lang w:val="pt-BR"/>
+        </w:rPr>
+        <w:t>E</w:t>
+      </w:r>
+      <w:r>
+        <w:rPr>
+          <w:rFonts w:ascii="Arial" w:hAnsi="Arial" w:cs="Arial"/>
+          <w:color w:val="000000"/>
+          <w:sz w:val="23"/>
+          <w:szCs w:val="23"/>
+          <w:lang w:val="pt-BR"/>
+        </w:rPr>
+        <w:t xml:space="preserve"> informar falha ao cadastrar item</w:t>
+      </w:r>
+      <w:r>
+        <w:rPr>
+          <w:rFonts w:ascii="Arial" w:hAnsi="Arial" w:cs="Arial"/>
+          <w:color w:val="000000"/>
+          <w:sz w:val="23"/>
+          <w:szCs w:val="23"/>
+          <w:lang w:val="pt-BR"/>
+        </w:rPr>
+        <w:t xml:space="preserve"> e informar o campo que está incorreto</w:t>
+      </w:r>
+    </w:p>
+    <w:p>
+      <w:pPr>
+        <w:ind w:firstLine="720"/>
+        <w:rPr>
+          <w:rFonts w:ascii="Arial" w:hAnsi="Arial" w:cs="Arial"/>
+          <w:color w:val="000000"/>
+          <w:sz w:val="23"/>
+          <w:szCs w:val="23"/>
+          <w:lang w:val="pt-BR"/>
+        </w:rPr>
+      </w:pPr>
+    </w:p>
+    <w:p>
+      <w:pPr>
+        <w:rPr>
+          <w:rFonts w:ascii="Arial" w:hAnsi="Arial" w:cs="Arial"/>
+          <w:color w:val="000000"/>
+          <w:sz w:val="23"/>
+          <w:szCs w:val="23"/>
+          <w:lang w:val="pt-BR"/>
+        </w:rPr>
+      </w:pPr>
+      <w:r>
+        <w:rPr>
+          <w:rFonts w:ascii="Arial" w:hAnsi="Arial" w:cs="Arial"/>
+          <w:b/>
+          <w:color w:val="000000"/>
+          <w:sz w:val="23"/>
+          <w:szCs w:val="23"/>
+          <w:lang w:val="pt-BR"/>
+        </w:rPr>
+        <w:lastRenderedPageBreak/>
+        <w:t>Historia:</w:t>
+      </w:r>
+      <w:r>
+        <w:rPr>
+          <w:rFonts w:ascii="Arial" w:hAnsi="Arial" w:cs="Arial"/>
+          <w:color w:val="000000"/>
+          <w:sz w:val="23"/>
+          <w:szCs w:val="23"/>
+          <w:lang w:val="pt-BR"/>
+        </w:rPr>
+        <w:t>Remover Item</w:t>
+      </w:r>
+    </w:p>
+    <w:p>
+      <w:pPr>
+        <w:rPr>
+          <w:rFonts w:ascii="Arial" w:hAnsi="Arial" w:cs="Arial"/>
+          <w:color w:val="000000"/>
+          <w:sz w:val="23"/>
+          <w:szCs w:val="23"/>
+          <w:lang w:val="pt-BR"/>
+        </w:rPr>
+      </w:pPr>
+      <w:r>
+        <w:rPr>
+          <w:rFonts w:ascii="Arial" w:hAnsi="Arial" w:cs="Arial"/>
+          <w:color w:val="000000"/>
+          <w:sz w:val="23"/>
+          <w:szCs w:val="23"/>
+          <w:lang w:val="pt-BR"/>
+        </w:rPr>
+        <w:tab/>
+        <w:t>Como um mestre de RPG desejo remover itens cadastrados para que eu possa limpar mais meu sistema  e organizar melhor meu jogo de RPG</w:t>
+      </w:r>
+    </w:p>
+    <w:p>
+      <w:pPr>
+        <w:rPr>
+          <w:rFonts w:ascii="Arial" w:hAnsi="Arial" w:cs="Arial"/>
+          <w:color w:val="000000"/>
+          <w:sz w:val="23"/>
+          <w:szCs w:val="23"/>
+          <w:lang w:val="pt-BR"/>
+        </w:rPr>
+      </w:pPr>
+      <w:r>
+        <w:rPr>
+          <w:rFonts w:ascii="Arial" w:hAnsi="Arial" w:cs="Arial"/>
+          <w:color w:val="000000"/>
+          <w:sz w:val="23"/>
+          <w:szCs w:val="23"/>
+          <w:lang w:val="pt-BR"/>
+        </w:rPr>
+        <w:t>Criterio de Aceitação:</w:t>
+      </w:r>
+    </w:p>
+    <w:p>
+      <w:pPr>
+        <w:rPr>
+          <w:rFonts w:ascii="Arial" w:hAnsi="Arial" w:cs="Arial"/>
+          <w:color w:val="000000"/>
+          <w:sz w:val="23"/>
+          <w:szCs w:val="23"/>
+          <w:lang w:val="pt-BR"/>
+        </w:rPr>
+      </w:pPr>
+      <w:r>
+        <w:rPr>
+          <w:rFonts w:ascii="Arial" w:hAnsi="Arial" w:cs="Arial"/>
+          <w:color w:val="000000"/>
+          <w:sz w:val="23"/>
+          <w:szCs w:val="23"/>
+          <w:lang w:val="pt-BR"/>
+        </w:rPr>
+        <w:t>Cenário 1  - O sistema consegue achar e removero objeto:</w:t>
+      </w:r>
+    </w:p>
+    <w:p>
+      <w:pPr>
+        <w:ind w:firstLine="720"/>
+        <w:rPr>
+          <w:rFonts w:ascii="Arial" w:hAnsi="Arial" w:cs="Arial"/>
+          <w:color w:val="000000"/>
+          <w:sz w:val="23"/>
+          <w:szCs w:val="23"/>
+          <w:lang w:val="pt-BR"/>
+        </w:rPr>
+      </w:pPr>
+      <w:r>
+        <w:rPr>
+          <w:rFonts w:ascii="Arial" w:hAnsi="Arial" w:cs="Arial"/>
+          <w:b/>
+          <w:color w:val="000000"/>
+          <w:sz w:val="23"/>
+          <w:szCs w:val="23"/>
+          <w:lang w:val="pt-BR"/>
+        </w:rPr>
+        <w:t>Dado</w:t>
+      </w:r>
+      <w:r>
+        <w:rPr>
+          <w:rFonts w:ascii="Arial" w:hAnsi="Arial" w:cs="Arial"/>
+          <w:color w:val="000000"/>
+          <w:sz w:val="23"/>
+          <w:szCs w:val="23"/>
+          <w:lang w:val="pt-BR"/>
+        </w:rPr>
+        <w:t xml:space="preserve"> que o mestre de RPG  </w:t>
+      </w:r>
+      <w:r>
+        <w:rPr>
+          <w:rFonts w:ascii="Arial" w:hAnsi="Arial" w:cs="Arial"/>
+          <w:color w:val="000000"/>
+          <w:sz w:val="23"/>
+          <w:szCs w:val="23"/>
+          <w:lang w:val="pt-BR"/>
+        </w:rPr>
+        <w:t>seleciona um item cadastrado</w:t>
+      </w:r>
+    </w:p>
+    <w:p>
+      <w:pPr>
+        <w:rPr>
+          <w:rFonts w:ascii="Arial" w:hAnsi="Arial" w:cs="Arial"/>
+          <w:color w:val="000000"/>
+          <w:sz w:val="23"/>
+          <w:szCs w:val="23"/>
+          <w:lang w:val="pt-BR"/>
+        </w:rPr>
+      </w:pPr>
+      <w:r>
+        <w:rPr>
+          <w:rFonts w:ascii="Arial" w:hAnsi="Arial" w:cs="Arial"/>
+          <w:color w:val="000000"/>
+          <w:sz w:val="23"/>
+          <w:szCs w:val="23"/>
+          <w:lang w:val="pt-BR"/>
+        </w:rPr>
+        <w:tab/>
+      </w:r>
+      <w:r>
+        <w:rPr>
+          <w:rFonts w:ascii="Arial" w:hAnsi="Arial" w:cs="Arial"/>
+          <w:b/>
+          <w:color w:val="000000"/>
+          <w:sz w:val="23"/>
+          <w:szCs w:val="23"/>
+          <w:lang w:val="pt-BR"/>
+        </w:rPr>
+        <w:t>Quando</w:t>
+      </w:r>
+      <w:r>
+        <w:rPr>
+          <w:rFonts w:ascii="Arial" w:hAnsi="Arial" w:cs="Arial"/>
+          <w:color w:val="000000"/>
+          <w:sz w:val="23"/>
+          <w:szCs w:val="23"/>
+          <w:lang w:val="pt-BR"/>
+        </w:rPr>
+        <w:t xml:space="preserve"> o m</w:t>
+      </w:r>
+      <w:r>
+        <w:rPr>
+          <w:rFonts w:ascii="Arial" w:hAnsi="Arial" w:cs="Arial"/>
+          <w:color w:val="000000"/>
+          <w:sz w:val="23"/>
+          <w:szCs w:val="23"/>
+          <w:lang w:val="pt-BR"/>
+        </w:rPr>
+        <w:t>estre de RPG clicar em remover item</w:t>
+      </w:r>
+    </w:p>
+    <w:p>
+      <w:pPr>
+        <w:rPr>
+          <w:rFonts w:ascii="Arial" w:hAnsi="Arial" w:cs="Arial"/>
+          <w:color w:val="000000"/>
+          <w:sz w:val="23"/>
+          <w:szCs w:val="23"/>
+          <w:lang w:val="pt-BR"/>
+        </w:rPr>
+      </w:pPr>
+      <w:r>
+        <w:rPr>
+          <w:rFonts w:ascii="Arial" w:hAnsi="Arial" w:cs="Arial"/>
+          <w:color w:val="000000"/>
+          <w:sz w:val="23"/>
+          <w:szCs w:val="23"/>
+          <w:lang w:val="pt-BR"/>
+        </w:rPr>
+        <w:tab/>
+      </w:r>
+      <w:r>
+        <w:rPr>
+          <w:rFonts w:ascii="Arial" w:hAnsi="Arial" w:cs="Arial"/>
+          <w:b/>
+          <w:color w:val="000000"/>
+          <w:sz w:val="23"/>
+          <w:szCs w:val="23"/>
+          <w:lang w:val="pt-BR"/>
+        </w:rPr>
+        <w:t xml:space="preserve">Então </w:t>
+      </w:r>
+      <w:r>
+        <w:rPr>
+          <w:rFonts w:ascii="Arial" w:hAnsi="Arial" w:cs="Arial"/>
+          <w:color w:val="000000"/>
+          <w:sz w:val="23"/>
+          <w:szCs w:val="23"/>
+          <w:lang w:val="pt-BR"/>
+        </w:rPr>
+        <w:t xml:space="preserve"> o sistema deve </w:t>
+      </w:r>
+      <w:r>
+        <w:rPr>
+          <w:rFonts w:ascii="Arial" w:hAnsi="Arial" w:cs="Arial"/>
+          <w:color w:val="000000"/>
+          <w:sz w:val="23"/>
+          <w:szCs w:val="23"/>
+          <w:lang w:val="pt-BR"/>
+        </w:rPr>
+        <w:t xml:space="preserve">tentar remover o item </w:t>
+      </w:r>
+    </w:p>
+    <w:p>
+      <w:pPr>
+        <w:ind w:firstLine="720"/>
+        <w:rPr>
+          <w:rFonts w:ascii="Arial" w:hAnsi="Arial" w:cs="Arial"/>
+          <w:color w:val="000000"/>
+          <w:sz w:val="23"/>
+          <w:szCs w:val="23"/>
+          <w:lang w:val="pt-BR"/>
+        </w:rPr>
+      </w:pPr>
+      <w:r>
+        <w:rPr>
+          <w:rFonts w:ascii="Arial" w:hAnsi="Arial" w:cs="Arial"/>
+          <w:b/>
+          <w:color w:val="000000"/>
+          <w:sz w:val="23"/>
+          <w:szCs w:val="23"/>
+          <w:lang w:val="pt-BR"/>
+        </w:rPr>
+        <w:t>E</w:t>
+      </w:r>
+      <w:r>
+        <w:rPr>
+          <w:rFonts w:ascii="Arial" w:hAnsi="Arial" w:cs="Arial"/>
+          <w:b/>
+          <w:color w:val="000000"/>
+          <w:sz w:val="23"/>
+          <w:szCs w:val="23"/>
+          <w:lang w:val="pt-BR"/>
+        </w:rPr>
+        <w:t xml:space="preserve"> </w:t>
+      </w:r>
+      <w:r>
+        <w:rPr>
+          <w:rFonts w:ascii="Arial" w:hAnsi="Arial" w:cs="Arial"/>
+          <w:color w:val="000000"/>
+          <w:sz w:val="23"/>
+          <w:szCs w:val="23"/>
+          <w:lang w:val="pt-BR"/>
+        </w:rPr>
+        <w:t xml:space="preserve">informar </w:t>
+      </w:r>
+      <w:r>
+        <w:rPr>
+          <w:rFonts w:ascii="Arial" w:hAnsi="Arial" w:cs="Arial"/>
+          <w:color w:val="000000"/>
+          <w:sz w:val="23"/>
+          <w:szCs w:val="23"/>
+          <w:lang w:val="pt-BR"/>
+        </w:rPr>
+        <w:t xml:space="preserve">removido </w:t>
+      </w:r>
+      <w:r>
+        <w:rPr>
+          <w:rFonts w:ascii="Arial" w:hAnsi="Arial" w:cs="Arial"/>
+          <w:color w:val="000000"/>
+          <w:sz w:val="23"/>
+          <w:szCs w:val="23"/>
+          <w:lang w:val="pt-BR"/>
+        </w:rPr>
+        <w:t xml:space="preserve"> com sucesso</w:t>
+      </w:r>
+    </w:p>
+    <w:p>
+      <w:pPr>
+        <w:rPr>
+          <w:rFonts w:ascii="Arial" w:hAnsi="Arial" w:cs="Arial"/>
+          <w:color w:val="000000"/>
+          <w:sz w:val="23"/>
+          <w:szCs w:val="23"/>
+          <w:lang w:val="pt-BR"/>
+        </w:rPr>
+      </w:pPr>
+      <w:r>
+        <w:rPr>
+          <w:rFonts w:ascii="Arial" w:hAnsi="Arial" w:cs="Arial"/>
+          <w:color w:val="000000"/>
+          <w:sz w:val="23"/>
+          <w:szCs w:val="23"/>
+          <w:lang w:val="pt-BR"/>
+        </w:rPr>
+        <w:t>Cenário 2  - Sistema não encontra o objeto que deseja remover:</w:t>
+      </w:r>
+    </w:p>
+    <w:p>
+      <w:pPr>
+        <w:ind w:firstLine="720"/>
+        <w:rPr>
+          <w:rFonts w:ascii="Arial" w:hAnsi="Arial" w:cs="Arial"/>
+          <w:color w:val="000000"/>
+          <w:sz w:val="23"/>
+          <w:szCs w:val="23"/>
+          <w:lang w:val="pt-BR"/>
+        </w:rPr>
+      </w:pPr>
+      <w:r>
+        <w:rPr>
+          <w:rFonts w:ascii="Arial" w:hAnsi="Arial" w:cs="Arial"/>
+          <w:b/>
+          <w:color w:val="000000"/>
+          <w:sz w:val="23"/>
+          <w:szCs w:val="23"/>
+          <w:lang w:val="pt-BR"/>
+        </w:rPr>
+        <w:t>Dado</w:t>
+      </w:r>
+      <w:r>
+        <w:rPr>
+          <w:rFonts w:ascii="Arial" w:hAnsi="Arial" w:cs="Arial"/>
+          <w:color w:val="000000"/>
+          <w:sz w:val="23"/>
+          <w:szCs w:val="23"/>
+          <w:lang w:val="pt-BR"/>
+        </w:rPr>
+        <w:t xml:space="preserve"> que o mestre de RPG  seleciona um item cadastrado</w:t>
+      </w:r>
+    </w:p>
+    <w:p>
+      <w:pPr>
+        <w:rPr>
+          <w:rFonts w:ascii="Arial" w:hAnsi="Arial" w:cs="Arial"/>
+          <w:color w:val="000000"/>
+          <w:sz w:val="23"/>
+          <w:szCs w:val="23"/>
+          <w:lang w:val="pt-BR"/>
+        </w:rPr>
+      </w:pPr>
+      <w:r>
+        <w:rPr>
+          <w:rFonts w:ascii="Arial" w:hAnsi="Arial" w:cs="Arial"/>
+          <w:color w:val="000000"/>
+          <w:sz w:val="23"/>
+          <w:szCs w:val="23"/>
+          <w:lang w:val="pt-BR"/>
+        </w:rPr>
+        <w:tab/>
+      </w:r>
+      <w:r>
+        <w:rPr>
+          <w:rFonts w:ascii="Arial" w:hAnsi="Arial" w:cs="Arial"/>
+          <w:b/>
+          <w:color w:val="000000"/>
+          <w:sz w:val="23"/>
+          <w:szCs w:val="23"/>
+          <w:lang w:val="pt-BR"/>
+        </w:rPr>
+        <w:t>Quando</w:t>
+      </w:r>
+      <w:r>
+        <w:rPr>
+          <w:rFonts w:ascii="Arial" w:hAnsi="Arial" w:cs="Arial"/>
+          <w:color w:val="000000"/>
+          <w:sz w:val="23"/>
+          <w:szCs w:val="23"/>
+          <w:lang w:val="pt-BR"/>
+        </w:rPr>
+        <w:t xml:space="preserve"> o mestre de RPG clicar em remover item</w:t>
+      </w:r>
+    </w:p>
+    <w:p>
+      <w:pPr>
+        <w:rPr>
+          <w:rFonts w:ascii="Arial" w:hAnsi="Arial" w:cs="Arial"/>
+          <w:color w:val="000000"/>
+          <w:sz w:val="23"/>
+          <w:szCs w:val="23"/>
+          <w:lang w:val="pt-BR"/>
+        </w:rPr>
+      </w:pPr>
+      <w:r>
+        <w:rPr>
+          <w:rFonts w:ascii="Arial" w:hAnsi="Arial" w:cs="Arial"/>
+          <w:color w:val="000000"/>
+          <w:sz w:val="23"/>
+          <w:szCs w:val="23"/>
+          <w:lang w:val="pt-BR"/>
+        </w:rPr>
+        <w:tab/>
+      </w:r>
+      <w:r>
+        <w:rPr>
+          <w:rFonts w:ascii="Arial" w:hAnsi="Arial" w:cs="Arial"/>
+          <w:b/>
+          <w:color w:val="000000"/>
+          <w:sz w:val="23"/>
+          <w:szCs w:val="23"/>
+          <w:lang w:val="pt-BR"/>
+        </w:rPr>
+        <w:t xml:space="preserve">Então </w:t>
+      </w:r>
+      <w:r>
+        <w:rPr>
+          <w:rFonts w:ascii="Arial" w:hAnsi="Arial" w:cs="Arial"/>
+          <w:color w:val="000000"/>
+          <w:sz w:val="23"/>
+          <w:szCs w:val="23"/>
+          <w:lang w:val="pt-BR"/>
+        </w:rPr>
+        <w:t xml:space="preserve"> o sistema deve tentar remover o item </w:t>
+      </w:r>
+    </w:p>
+    <w:p>
+      <w:pPr>
+        <w:ind w:firstLine="720"/>
+        <w:rPr>
+          <w:rFonts w:ascii="Arial" w:hAnsi="Arial" w:cs="Arial"/>
+          <w:color w:val="000000"/>
+          <w:sz w:val="23"/>
+          <w:szCs w:val="23"/>
+          <w:lang w:val="pt-BR"/>
+        </w:rPr>
+      </w:pPr>
+      <w:r>
+        <w:rPr>
+          <w:rFonts w:ascii="Arial" w:hAnsi="Arial" w:cs="Arial"/>
+          <w:b/>
+          <w:color w:val="000000"/>
+          <w:sz w:val="23"/>
+          <w:szCs w:val="23"/>
+          <w:lang w:val="pt-BR"/>
+        </w:rPr>
+        <w:t>E</w:t>
+      </w:r>
+      <w:r>
+        <w:rPr>
+          <w:rFonts w:ascii="Arial" w:hAnsi="Arial" w:cs="Arial"/>
+          <w:b/>
+          <w:color w:val="000000"/>
+          <w:sz w:val="23"/>
+          <w:szCs w:val="23"/>
+          <w:lang w:val="pt-BR"/>
+        </w:rPr>
+        <w:t xml:space="preserve"> </w:t>
+      </w:r>
+      <w:r>
+        <w:rPr>
+          <w:rFonts w:ascii="Arial" w:hAnsi="Arial" w:cs="Arial"/>
+          <w:color w:val="000000"/>
+          <w:sz w:val="23"/>
+          <w:szCs w:val="23"/>
+          <w:lang w:val="pt-BR"/>
+        </w:rPr>
+        <w:t xml:space="preserve">informar </w:t>
+      </w:r>
+      <w:r>
+        <w:rPr>
+          <w:rFonts w:ascii="Arial" w:hAnsi="Arial" w:cs="Arial"/>
+          <w:color w:val="000000"/>
+          <w:sz w:val="23"/>
+          <w:szCs w:val="23"/>
+          <w:lang w:val="pt-BR"/>
+        </w:rPr>
+        <w:t xml:space="preserve"> falha ao remover item</w:t>
+      </w:r>
+    </w:p>
+    <w:p>
+      <w:pPr>
+        <w:rPr>
+          <w:rFonts w:ascii="Arial" w:hAnsi="Arial" w:cs="Arial"/>
+          <w:color w:val="000000"/>
+          <w:sz w:val="23"/>
+          <w:szCs w:val="23"/>
+          <w:lang w:val="pt-BR"/>
+        </w:rPr>
+      </w:pPr>
+      <w:r>
+        <w:rPr>
+          <w:rFonts w:ascii="Arial" w:hAnsi="Arial" w:cs="Arial"/>
+          <w:b/>
+          <w:color w:val="000000"/>
+          <w:sz w:val="23"/>
+          <w:szCs w:val="23"/>
+          <w:lang w:val="pt-BR"/>
+        </w:rPr>
+        <w:t>Historia:</w:t>
+      </w:r>
+      <w:r>
+        <w:rPr>
+          <w:rFonts w:ascii="Arial" w:hAnsi="Arial" w:cs="Arial"/>
+          <w:color w:val="000000"/>
+          <w:sz w:val="23"/>
+          <w:szCs w:val="23"/>
+          <w:lang w:val="pt-BR"/>
+        </w:rPr>
+        <w:t xml:space="preserve"> Colocar item no personagem</w:t>
+      </w:r>
+    </w:p>
+    <w:p>
+      <w:pPr>
+        <w:rPr>
+          <w:rFonts w:ascii="Arial" w:hAnsi="Arial" w:cs="Arial"/>
+          <w:color w:val="000000"/>
+          <w:sz w:val="23"/>
+          <w:szCs w:val="23"/>
+          <w:lang w:val="pt-BR"/>
+        </w:rPr>
+      </w:pPr>
+      <w:r>
+        <w:rPr>
+          <w:rFonts w:ascii="Arial" w:hAnsi="Arial" w:cs="Arial"/>
+          <w:color w:val="000000"/>
+          <w:sz w:val="23"/>
+          <w:szCs w:val="23"/>
+          <w:lang w:val="pt-BR"/>
+        </w:rPr>
+        <w:tab/>
+        <w:t>Como um mestre de RPG colocar itens cadastrados dentro de um personagem(ficha) cadastrado(a) para que eu possa controlar itens utilizados nas fichas e para criar partidas de RPG.</w:t>
+      </w:r>
+    </w:p>
+    <w:p>
+      <w:pPr>
+        <w:rPr>
+          <w:rFonts w:ascii="Arial" w:hAnsi="Arial" w:cs="Arial"/>
+          <w:color w:val="000000"/>
+          <w:sz w:val="23"/>
+          <w:szCs w:val="23"/>
+          <w:lang w:val="pt-BR"/>
+        </w:rPr>
+      </w:pPr>
+      <w:r>
+        <w:rPr>
+          <w:rFonts w:ascii="Arial" w:hAnsi="Arial" w:cs="Arial"/>
+          <w:color w:val="000000"/>
+          <w:sz w:val="23"/>
+          <w:szCs w:val="23"/>
+          <w:lang w:val="pt-BR"/>
+        </w:rPr>
+        <w:t>Criterios de aceitacao:</w:t>
+      </w:r>
+    </w:p>
+    <w:p>
+      <w:pPr>
+        <w:rPr>
+          <w:rFonts w:ascii="Arial" w:hAnsi="Arial" w:cs="Arial"/>
+          <w:color w:val="000000"/>
+          <w:sz w:val="23"/>
+          <w:szCs w:val="23"/>
+          <w:lang w:val="pt-BR"/>
+        </w:rPr>
+      </w:pPr>
+      <w:r>
+        <w:rPr>
+          <w:rFonts w:ascii="Arial" w:hAnsi="Arial" w:cs="Arial"/>
+          <w:color w:val="000000"/>
+          <w:sz w:val="23"/>
+          <w:szCs w:val="23"/>
+          <w:lang w:val="pt-BR"/>
+        </w:rPr>
+        <w:t>Cenrário 1 – mestre seleciona um item e uma ficha valida</w:t>
+      </w:r>
+    </w:p>
+    <w:p>
+      <w:pPr>
+        <w:rPr>
+          <w:rFonts w:ascii="Arial" w:hAnsi="Arial" w:cs="Arial"/>
+          <w:color w:val="000000"/>
+          <w:sz w:val="23"/>
+          <w:szCs w:val="23"/>
+          <w:lang w:val="pt-BR"/>
+        </w:rPr>
+      </w:pPr>
+      <w:r>
+        <w:rPr>
+          <w:rFonts w:ascii="Arial" w:hAnsi="Arial" w:cs="Arial"/>
+          <w:color w:val="000000"/>
+          <w:sz w:val="23"/>
+          <w:szCs w:val="23"/>
+          <w:lang w:val="pt-BR"/>
+        </w:rPr>
+        <w:tab/>
+      </w:r>
+      <w:r>
+        <w:rPr>
+          <w:rFonts w:ascii="Arial" w:hAnsi="Arial" w:cs="Arial"/>
+          <w:b/>
+          <w:color w:val="000000"/>
+          <w:sz w:val="23"/>
+          <w:szCs w:val="23"/>
+          <w:lang w:val="pt-BR"/>
+        </w:rPr>
+        <w:t>Dado</w:t>
+      </w:r>
+      <w:r>
+        <w:rPr>
+          <w:rFonts w:ascii="Arial" w:hAnsi="Arial" w:cs="Arial"/>
+          <w:color w:val="000000"/>
+          <w:sz w:val="23"/>
+          <w:szCs w:val="23"/>
+          <w:lang w:val="pt-BR"/>
+        </w:rPr>
+        <w:t xml:space="preserve"> que o mestre selecionou um item e uma ficha valida </w:t>
+      </w:r>
+    </w:p>
+    <w:p>
+      <w:pPr>
+        <w:rPr>
+          <w:rFonts w:ascii="Arial" w:hAnsi="Arial" w:cs="Arial"/>
+          <w:color w:val="000000"/>
+          <w:sz w:val="23"/>
+          <w:szCs w:val="23"/>
+          <w:lang w:val="pt-BR"/>
+        </w:rPr>
+      </w:pPr>
+      <w:r>
+        <w:rPr>
+          <w:rFonts w:ascii="Arial" w:hAnsi="Arial" w:cs="Arial"/>
+          <w:color w:val="000000"/>
+          <w:sz w:val="23"/>
+          <w:szCs w:val="23"/>
+          <w:lang w:val="pt-BR"/>
+        </w:rPr>
+        <w:tab/>
+      </w:r>
+      <w:r>
+        <w:rPr>
+          <w:rFonts w:ascii="Arial" w:hAnsi="Arial" w:cs="Arial"/>
+          <w:b/>
+          <w:color w:val="000000"/>
+          <w:sz w:val="23"/>
+          <w:szCs w:val="23"/>
+          <w:lang w:val="pt-BR"/>
+        </w:rPr>
+        <w:t>Quando</w:t>
+      </w:r>
+      <w:r>
+        <w:rPr>
+          <w:rFonts w:ascii="Arial" w:hAnsi="Arial" w:cs="Arial"/>
+          <w:color w:val="000000"/>
+          <w:sz w:val="23"/>
+          <w:szCs w:val="23"/>
+          <w:lang w:val="pt-BR"/>
+        </w:rPr>
+        <w:t xml:space="preserve"> o mestre clicar em integrar item </w:t>
+      </w:r>
+    </w:p>
+    <w:p>
+      <w:pPr>
+        <w:rPr>
+          <w:rFonts w:ascii="Arial" w:hAnsi="Arial" w:cs="Arial"/>
+          <w:color w:val="000000"/>
+          <w:sz w:val="23"/>
+          <w:szCs w:val="23"/>
+          <w:lang w:val="pt-BR"/>
+        </w:rPr>
+      </w:pPr>
+      <w:r>
+        <w:rPr>
+          <w:rFonts w:ascii="Arial" w:hAnsi="Arial" w:cs="Arial"/>
+          <w:color w:val="000000"/>
+          <w:sz w:val="23"/>
+          <w:szCs w:val="23"/>
+          <w:lang w:val="pt-BR"/>
+        </w:rPr>
+        <w:tab/>
+      </w:r>
+      <w:r>
+        <w:rPr>
+          <w:rFonts w:ascii="Arial" w:hAnsi="Arial" w:cs="Arial"/>
+          <w:b/>
+          <w:color w:val="000000"/>
+          <w:sz w:val="23"/>
+          <w:szCs w:val="23"/>
+          <w:lang w:val="pt-BR"/>
+        </w:rPr>
+        <w:t>Então</w:t>
+      </w:r>
+      <w:r>
+        <w:rPr>
+          <w:rFonts w:ascii="Arial" w:hAnsi="Arial" w:cs="Arial"/>
+          <w:color w:val="000000"/>
+          <w:sz w:val="23"/>
+          <w:szCs w:val="23"/>
+          <w:lang w:val="pt-BR"/>
+        </w:rPr>
+        <w:t xml:space="preserve"> o sistema tenta encontrar o item e a ficha </w:t>
+      </w:r>
+    </w:p>
+    <w:p>
+      <w:pPr>
+        <w:ind w:firstLine="720"/>
+        <w:rPr>
+          <w:rFonts w:ascii="Arial" w:hAnsi="Arial" w:cs="Arial"/>
+          <w:color w:val="000000"/>
+          <w:sz w:val="23"/>
+          <w:szCs w:val="23"/>
+          <w:lang w:val="pt-BR"/>
+        </w:rPr>
+      </w:pPr>
+      <w:r>
+        <w:rPr>
+          <w:rFonts w:ascii="Arial" w:hAnsi="Arial" w:cs="Arial"/>
+          <w:b/>
+          <w:color w:val="000000"/>
+          <w:sz w:val="23"/>
+          <w:szCs w:val="23"/>
+          <w:lang w:val="pt-BR"/>
+        </w:rPr>
+        <w:t>E</w:t>
+      </w:r>
+      <w:r>
+        <w:rPr>
+          <w:rFonts w:ascii="Arial" w:hAnsi="Arial" w:cs="Arial"/>
+          <w:color w:val="000000"/>
+          <w:sz w:val="23"/>
+          <w:szCs w:val="23"/>
+          <w:lang w:val="pt-BR"/>
+        </w:rPr>
+        <w:t xml:space="preserve"> coloca o item dentro da ficha</w:t>
+      </w:r>
+    </w:p>
+    <w:p>
+      <w:pPr>
+        <w:rPr>
+          <w:rFonts w:ascii="Arial" w:hAnsi="Arial" w:cs="Arial"/>
+          <w:color w:val="000000"/>
+          <w:sz w:val="23"/>
+          <w:szCs w:val="23"/>
+          <w:lang w:val="pt-BR"/>
+        </w:rPr>
+      </w:pPr>
+      <w:r>
+        <w:rPr>
+          <w:rFonts w:ascii="Arial" w:hAnsi="Arial" w:cs="Arial"/>
+          <w:b/>
+          <w:color w:val="000000"/>
+          <w:sz w:val="23"/>
+          <w:szCs w:val="23"/>
+          <w:lang w:val="pt-BR"/>
+        </w:rPr>
+        <w:t xml:space="preserve">Cenário 2 – </w:t>
+      </w:r>
+      <w:r>
+        <w:rPr>
+          <w:rFonts w:ascii="Arial" w:hAnsi="Arial" w:cs="Arial"/>
+          <w:color w:val="000000"/>
+          <w:sz w:val="23"/>
+          <w:szCs w:val="23"/>
+          <w:lang w:val="pt-BR"/>
+        </w:rPr>
+        <w:t>o sistema não consegue achar o item selecionado</w:t>
+      </w:r>
+    </w:p>
+    <w:p>
+      <w:pPr>
+        <w:ind w:firstLine="720"/>
+        <w:rPr>
+          <w:rFonts w:ascii="Arial" w:hAnsi="Arial" w:cs="Arial"/>
+          <w:color w:val="000000"/>
+          <w:sz w:val="23"/>
+          <w:szCs w:val="23"/>
+          <w:lang w:val="pt-BR"/>
+        </w:rPr>
+      </w:pPr>
+      <w:r>
+        <w:rPr>
+          <w:rFonts w:ascii="Arial" w:hAnsi="Arial" w:cs="Arial"/>
+          <w:b/>
+          <w:color w:val="000000"/>
+          <w:sz w:val="23"/>
+          <w:szCs w:val="23"/>
+          <w:lang w:val="pt-BR"/>
+        </w:rPr>
+        <w:t>Dado</w:t>
+      </w:r>
+      <w:r>
+        <w:rPr>
+          <w:rFonts w:ascii="Arial" w:hAnsi="Arial" w:cs="Arial"/>
+          <w:color w:val="000000"/>
+          <w:sz w:val="23"/>
+          <w:szCs w:val="23"/>
+          <w:lang w:val="pt-BR"/>
+        </w:rPr>
+        <w:t xml:space="preserve"> que o mestre selecionou um item e uma ficha valida</w:t>
+      </w:r>
+      <w:r>
+        <w:rPr>
+          <w:rFonts w:ascii="Arial" w:hAnsi="Arial" w:cs="Arial"/>
+          <w:color w:val="000000"/>
+          <w:sz w:val="23"/>
+          <w:szCs w:val="23"/>
+          <w:lang w:val="pt-BR"/>
+        </w:rPr>
+        <w:t xml:space="preserve"> </w:t>
+      </w:r>
+    </w:p>
+    <w:p>
+      <w:pPr>
+        <w:ind w:firstLine="720"/>
+        <w:rPr>
+          <w:rFonts w:ascii="Arial" w:hAnsi="Arial" w:cs="Arial"/>
+          <w:b/>
+          <w:color w:val="000000"/>
+          <w:sz w:val="23"/>
+          <w:szCs w:val="23"/>
+          <w:lang w:val="pt-BR"/>
+        </w:rPr>
+      </w:pPr>
+      <w:r>
+        <w:rPr>
+          <w:rFonts w:ascii="Arial" w:hAnsi="Arial" w:cs="Arial"/>
+          <w:b/>
+          <w:color w:val="000000"/>
+          <w:sz w:val="23"/>
+          <w:szCs w:val="23"/>
+          <w:lang w:val="pt-BR"/>
+        </w:rPr>
+        <w:t>E</w:t>
+      </w:r>
+      <w:r>
+        <w:rPr>
+          <w:rFonts w:ascii="Arial" w:hAnsi="Arial" w:cs="Arial"/>
+          <w:color w:val="000000"/>
+          <w:sz w:val="23"/>
+          <w:szCs w:val="23"/>
+          <w:lang w:val="pt-BR"/>
+        </w:rPr>
+        <w:t xml:space="preserve"> e o item deve ter sido alterado por algum motivo</w:t>
+      </w:r>
+      <w:r>
+        <w:rPr>
+          <w:rFonts w:ascii="Arial" w:hAnsi="Arial" w:cs="Arial"/>
+          <w:b/>
+          <w:color w:val="000000"/>
+          <w:sz w:val="23"/>
+          <w:szCs w:val="23"/>
+          <w:lang w:val="pt-BR"/>
+        </w:rPr>
+        <w:t xml:space="preserve"> </w:t>
+      </w:r>
+    </w:p>
+    <w:p>
+      <w:pPr>
+        <w:rPr>
+          <w:rFonts w:ascii="Arial" w:hAnsi="Arial" w:cs="Arial"/>
+          <w:color w:val="000000"/>
+          <w:sz w:val="23"/>
+          <w:szCs w:val="23"/>
+          <w:lang w:val="pt-BR"/>
+        </w:rPr>
+      </w:pPr>
+      <w:r>
+        <w:rPr>
+          <w:rFonts w:ascii="Arial" w:hAnsi="Arial" w:cs="Arial"/>
+          <w:color w:val="000000"/>
+          <w:sz w:val="23"/>
+          <w:szCs w:val="23"/>
+          <w:lang w:val="pt-BR"/>
+        </w:rPr>
+        <w:lastRenderedPageBreak/>
+        <w:tab/>
+      </w:r>
+      <w:r>
+        <w:rPr>
+          <w:rFonts w:ascii="Arial" w:hAnsi="Arial" w:cs="Arial"/>
+          <w:b/>
+          <w:color w:val="000000"/>
+          <w:sz w:val="23"/>
+          <w:szCs w:val="23"/>
+          <w:lang w:val="pt-BR"/>
+        </w:rPr>
+        <w:t>Quando</w:t>
+      </w:r>
+      <w:r>
+        <w:rPr>
+          <w:rFonts w:ascii="Arial" w:hAnsi="Arial" w:cs="Arial"/>
+          <w:color w:val="000000"/>
+          <w:sz w:val="23"/>
+          <w:szCs w:val="23"/>
+          <w:lang w:val="pt-BR"/>
+        </w:rPr>
+        <w:t xml:space="preserve"> o mestre clicar em integrar item </w:t>
+      </w:r>
+    </w:p>
+    <w:p>
+      <w:pPr>
+        <w:rPr>
+          <w:rFonts w:ascii="Arial" w:hAnsi="Arial" w:cs="Arial"/>
+          <w:color w:val="000000"/>
+          <w:sz w:val="23"/>
+          <w:szCs w:val="23"/>
+          <w:lang w:val="pt-BR"/>
+        </w:rPr>
+      </w:pPr>
+      <w:r>
+        <w:rPr>
+          <w:rFonts w:ascii="Arial" w:hAnsi="Arial" w:cs="Arial"/>
+          <w:color w:val="000000"/>
+          <w:sz w:val="23"/>
+          <w:szCs w:val="23"/>
+          <w:lang w:val="pt-BR"/>
+        </w:rPr>
+        <w:tab/>
+      </w:r>
+      <w:r>
+        <w:rPr>
+          <w:rFonts w:ascii="Arial" w:hAnsi="Arial" w:cs="Arial"/>
+          <w:b/>
+          <w:color w:val="000000"/>
+          <w:sz w:val="23"/>
+          <w:szCs w:val="23"/>
+          <w:lang w:val="pt-BR"/>
+        </w:rPr>
+        <w:t>Então</w:t>
+      </w:r>
+      <w:r>
+        <w:rPr>
+          <w:rFonts w:ascii="Arial" w:hAnsi="Arial" w:cs="Arial"/>
+          <w:color w:val="000000"/>
+          <w:sz w:val="23"/>
+          <w:szCs w:val="23"/>
+          <w:lang w:val="pt-BR"/>
+        </w:rPr>
+        <w:t xml:space="preserve"> o sistema</w:t>
+      </w:r>
+      <w:r>
+        <w:rPr>
+          <w:rFonts w:ascii="Arial" w:hAnsi="Arial" w:cs="Arial"/>
+          <w:color w:val="000000"/>
+          <w:sz w:val="23"/>
+          <w:szCs w:val="23"/>
+          <w:lang w:val="pt-BR"/>
+        </w:rPr>
+        <w:t xml:space="preserve"> de informar falha na integracao</w:t>
+      </w:r>
+    </w:p>
+    <w:p>
+      <w:pPr>
+        <w:rPr>
+          <w:rFonts w:ascii="Arial" w:hAnsi="Arial" w:cs="Arial"/>
+          <w:color w:val="000000"/>
+          <w:sz w:val="23"/>
+          <w:szCs w:val="23"/>
+          <w:lang w:val="pt-BR"/>
+        </w:rPr>
+      </w:pPr>
+    </w:p>
+    <w:p>
+      <w:pPr>
+        <w:rPr>
+          <w:rFonts w:ascii="Arial" w:hAnsi="Arial" w:cs="Arial"/>
+          <w:color w:val="000000"/>
+          <w:sz w:val="23"/>
+          <w:szCs w:val="23"/>
+          <w:lang w:val="pt-BR"/>
+        </w:rPr>
+      </w:pPr>
+      <w:r>
+        <w:rPr>
+          <w:rFonts w:ascii="Arial" w:hAnsi="Arial" w:cs="Arial"/>
+          <w:b/>
+          <w:color w:val="000000"/>
+          <w:sz w:val="23"/>
+          <w:szCs w:val="23"/>
+          <w:lang w:val="pt-BR"/>
+        </w:rPr>
+        <w:t>Historia:</w:t>
+      </w:r>
+      <w:r>
+        <w:rPr>
+          <w:rFonts w:ascii="Arial" w:hAnsi="Arial" w:cs="Arial"/>
+          <w:color w:val="000000"/>
+          <w:sz w:val="23"/>
+          <w:szCs w:val="23"/>
+          <w:lang w:val="pt-BR"/>
+        </w:rPr>
+        <w:t xml:space="preserve"> retirar item do personagem</w:t>
+      </w:r>
+    </w:p>
+    <w:p>
+      <w:pPr>
+        <w:rPr>
+          <w:rFonts w:ascii="Arial" w:hAnsi="Arial" w:cs="Arial"/>
+          <w:color w:val="000000"/>
+          <w:sz w:val="23"/>
+          <w:szCs w:val="23"/>
+          <w:lang w:val="pt-BR"/>
+        </w:rPr>
+      </w:pPr>
+      <w:r>
+        <w:rPr>
+          <w:rFonts w:ascii="Arial" w:hAnsi="Arial" w:cs="Arial"/>
+          <w:color w:val="000000"/>
+          <w:sz w:val="23"/>
+          <w:szCs w:val="23"/>
+          <w:lang w:val="pt-BR"/>
+        </w:rPr>
+        <w:tab/>
+        <w:t>Como umer mestre de RPG eu desejo retirar itens colocados dentro de uma ficha de personagem(ficha) para poder personalizar melhor itens do personagem ou remover itens colocados indevidamente</w:t>
+      </w:r>
+    </w:p>
+    <w:p>
+      <w:pPr>
+        <w:rPr>
+          <w:rFonts w:ascii="Arial" w:hAnsi="Arial" w:cs="Arial"/>
+          <w:color w:val="000000"/>
+          <w:sz w:val="23"/>
+          <w:szCs w:val="23"/>
+          <w:lang w:val="pt-BR"/>
+        </w:rPr>
+      </w:pPr>
+      <w:r>
+        <w:rPr>
+          <w:rFonts w:ascii="Arial" w:hAnsi="Arial" w:cs="Arial"/>
+          <w:color w:val="000000"/>
+          <w:sz w:val="23"/>
+          <w:szCs w:val="23"/>
+          <w:lang w:val="pt-BR"/>
+        </w:rPr>
+        <w:t>Criterios de Aceitação:</w:t>
+      </w:r>
+    </w:p>
+    <w:p>
+      <w:pPr>
+        <w:rPr>
+          <w:rFonts w:ascii="Arial" w:hAnsi="Arial" w:cs="Arial"/>
+          <w:color w:val="000000"/>
+          <w:sz w:val="23"/>
+          <w:szCs w:val="23"/>
+          <w:lang w:val="pt-BR"/>
+        </w:rPr>
+      </w:pPr>
+      <w:r>
+        <w:rPr>
+          <w:rFonts w:ascii="Arial" w:hAnsi="Arial" w:cs="Arial"/>
+          <w:color w:val="000000"/>
+          <w:sz w:val="23"/>
+          <w:szCs w:val="23"/>
+          <w:lang w:val="pt-BR"/>
+        </w:rPr>
+        <w:t>Cenário 1 – Sistema consegue encontrar objeto Item selecionado pelo mestre de RPG e consegue achar objeto ficha selecionado pelo mestre de RPG</w:t>
+      </w:r>
+    </w:p>
+    <w:p>
+      <w:pPr>
+        <w:rPr>
+          <w:rFonts w:ascii="Arial" w:hAnsi="Arial" w:cs="Arial"/>
+          <w:color w:val="000000"/>
+          <w:sz w:val="23"/>
+          <w:szCs w:val="23"/>
+          <w:lang w:val="pt-BR"/>
+        </w:rPr>
+      </w:pPr>
+      <w:r>
+        <w:rPr>
+          <w:rFonts w:ascii="Arial" w:hAnsi="Arial" w:cs="Arial"/>
+          <w:color w:val="000000"/>
+          <w:sz w:val="23"/>
+          <w:szCs w:val="23"/>
+          <w:lang w:val="pt-BR"/>
+        </w:rPr>
+        <w:tab/>
+      </w:r>
+      <w:r>
+        <w:rPr>
+          <w:rFonts w:ascii="Arial" w:hAnsi="Arial" w:cs="Arial"/>
+          <w:b/>
+          <w:color w:val="000000"/>
+          <w:sz w:val="23"/>
+          <w:szCs w:val="23"/>
+          <w:lang w:val="pt-BR"/>
+        </w:rPr>
+        <w:t>Dado</w:t>
+      </w:r>
+      <w:r>
+        <w:rPr>
+          <w:rFonts w:ascii="Arial" w:hAnsi="Arial" w:cs="Arial"/>
+          <w:color w:val="000000"/>
+          <w:sz w:val="23"/>
+          <w:szCs w:val="23"/>
+          <w:lang w:val="pt-BR"/>
+        </w:rPr>
+        <w:t xml:space="preserve"> que o mestre seleciona um personagem </w:t>
+      </w:r>
+    </w:p>
+    <w:p>
+      <w:pPr>
+        <w:ind w:firstLine="720"/>
+        <w:rPr>
+          <w:rFonts w:ascii="Arial" w:hAnsi="Arial" w:cs="Arial"/>
+          <w:color w:val="000000"/>
+          <w:sz w:val="23"/>
+          <w:szCs w:val="23"/>
+          <w:lang w:val="pt-BR"/>
+        </w:rPr>
+      </w:pPr>
+      <w:r>
+        <w:rPr>
+          <w:rFonts w:ascii="Arial" w:hAnsi="Arial" w:cs="Arial"/>
+          <w:b/>
+          <w:color w:val="000000"/>
+          <w:sz w:val="23"/>
+          <w:szCs w:val="23"/>
+          <w:lang w:val="pt-BR"/>
+        </w:rPr>
+        <w:t>Quando</w:t>
+      </w:r>
+      <w:r>
+        <w:rPr>
+          <w:rFonts w:ascii="Arial" w:hAnsi="Arial" w:cs="Arial"/>
+          <w:color w:val="000000"/>
+          <w:sz w:val="23"/>
+          <w:szCs w:val="23"/>
+          <w:lang w:val="pt-BR"/>
+        </w:rPr>
+        <w:t xml:space="preserve"> clica em desintegrar um item do personagem</w:t>
+      </w:r>
+    </w:p>
+    <w:p>
+      <w:pPr>
+        <w:rPr>
+          <w:rFonts w:ascii="Arial" w:hAnsi="Arial" w:cs="Arial"/>
+          <w:color w:val="000000"/>
+          <w:sz w:val="23"/>
+          <w:szCs w:val="23"/>
+          <w:lang w:val="pt-BR"/>
+        </w:rPr>
+      </w:pPr>
+      <w:r>
+        <w:rPr>
+          <w:rFonts w:ascii="Arial" w:hAnsi="Arial" w:cs="Arial"/>
+          <w:color w:val="000000"/>
+          <w:sz w:val="23"/>
+          <w:szCs w:val="23"/>
+          <w:lang w:val="pt-BR"/>
+        </w:rPr>
+        <w:tab/>
+      </w:r>
+      <w:r>
+        <w:rPr>
+          <w:rFonts w:ascii="Arial" w:hAnsi="Arial" w:cs="Arial"/>
+          <w:b/>
+          <w:color w:val="000000"/>
+          <w:sz w:val="23"/>
+          <w:szCs w:val="23"/>
+          <w:lang w:val="pt-BR"/>
+        </w:rPr>
+        <w:t>Então</w:t>
+      </w:r>
+      <w:r>
+        <w:rPr>
+          <w:rFonts w:ascii="Arial" w:hAnsi="Arial" w:cs="Arial"/>
+          <w:color w:val="000000"/>
+          <w:sz w:val="23"/>
+          <w:szCs w:val="23"/>
+          <w:lang w:val="pt-BR"/>
+        </w:rPr>
+        <w:t xml:space="preserve"> o sistema deve remover o item da lista de itens integrados ao personagem</w:t>
+      </w:r>
+    </w:p>
+    <w:p>
+      <w:pPr>
+        <w:rPr>
+          <w:rFonts w:ascii="Arial" w:hAnsi="Arial" w:cs="Arial"/>
+          <w:color w:val="000000"/>
+          <w:sz w:val="23"/>
+          <w:szCs w:val="23"/>
+          <w:lang w:val="pt-BR"/>
+        </w:rPr>
+      </w:pPr>
+      <w:r>
+        <w:rPr>
+          <w:rFonts w:ascii="Arial" w:hAnsi="Arial" w:cs="Arial"/>
+          <w:color w:val="000000"/>
+          <w:sz w:val="23"/>
+          <w:szCs w:val="23"/>
+          <w:lang w:val="pt-BR"/>
+        </w:rPr>
+        <w:t>Cenário 2 - Sistema não consegue achar o item que foi pedido para desintegrar de dentro da ficha</w:t>
+      </w:r>
+    </w:p>
+    <w:p>
+      <w:pPr>
+        <w:rPr>
+          <w:rFonts w:ascii="Arial" w:hAnsi="Arial" w:cs="Arial"/>
+          <w:color w:val="000000"/>
+          <w:sz w:val="23"/>
+          <w:szCs w:val="23"/>
+          <w:lang w:val="pt-BR"/>
+        </w:rPr>
+      </w:pPr>
+      <w:r>
+        <w:rPr>
+          <w:rFonts w:ascii="Arial" w:hAnsi="Arial" w:cs="Arial"/>
+          <w:color w:val="000000"/>
+          <w:sz w:val="23"/>
+          <w:szCs w:val="23"/>
+          <w:lang w:val="pt-BR"/>
+        </w:rPr>
+        <w:tab/>
+      </w:r>
+      <w:r>
+        <w:rPr>
+          <w:rFonts w:ascii="Arial" w:hAnsi="Arial" w:cs="Arial"/>
+          <w:b/>
+          <w:color w:val="000000"/>
+          <w:sz w:val="23"/>
+          <w:szCs w:val="23"/>
+          <w:lang w:val="pt-BR"/>
+        </w:rPr>
+        <w:t>Dado</w:t>
+      </w:r>
+      <w:r>
+        <w:rPr>
+          <w:rFonts w:ascii="Arial" w:hAnsi="Arial" w:cs="Arial"/>
+          <w:color w:val="000000"/>
+          <w:sz w:val="23"/>
+          <w:szCs w:val="23"/>
+          <w:lang w:val="pt-BR"/>
+        </w:rPr>
+        <w:t xml:space="preserve"> que o mestre seleciona um personagem </w:t>
+      </w:r>
+    </w:p>
+    <w:p>
+      <w:pPr>
+        <w:ind w:firstLine="720"/>
+        <w:rPr>
+          <w:rFonts w:ascii="Arial" w:hAnsi="Arial" w:cs="Arial"/>
+          <w:color w:val="000000"/>
+          <w:sz w:val="23"/>
+          <w:szCs w:val="23"/>
+          <w:lang w:val="pt-BR"/>
+        </w:rPr>
+      </w:pPr>
+      <w:r>
+        <w:rPr>
+          <w:rFonts w:ascii="Arial" w:hAnsi="Arial" w:cs="Arial"/>
+          <w:b/>
+          <w:color w:val="000000"/>
+          <w:sz w:val="23"/>
+          <w:szCs w:val="23"/>
+          <w:lang w:val="pt-BR"/>
+        </w:rPr>
+        <w:t>Quando</w:t>
+      </w:r>
+      <w:r>
+        <w:rPr>
+          <w:rFonts w:ascii="Arial" w:hAnsi="Arial" w:cs="Arial"/>
+          <w:color w:val="000000"/>
+          <w:sz w:val="23"/>
+          <w:szCs w:val="23"/>
+          <w:lang w:val="pt-BR"/>
+        </w:rPr>
+        <w:t xml:space="preserve"> clica em desintegrar um item do personagem</w:t>
+      </w:r>
+    </w:p>
+    <w:p>
+      <w:pPr>
+        <w:rPr>
+          <w:rFonts w:ascii="Arial" w:hAnsi="Arial" w:cs="Arial"/>
+          <w:color w:val="000000"/>
+          <w:sz w:val="23"/>
+          <w:szCs w:val="23"/>
+          <w:lang w:val="pt-BR"/>
+        </w:rPr>
+      </w:pPr>
+      <w:r>
+        <w:rPr>
+          <w:rFonts w:ascii="Arial" w:hAnsi="Arial" w:cs="Arial"/>
+          <w:color w:val="000000"/>
+          <w:sz w:val="23"/>
+          <w:szCs w:val="23"/>
+          <w:lang w:val="pt-BR"/>
+        </w:rPr>
+        <w:tab/>
+      </w:r>
+      <w:r>
+        <w:rPr>
+          <w:rFonts w:ascii="Arial" w:hAnsi="Arial" w:cs="Arial"/>
+          <w:b/>
+          <w:color w:val="000000"/>
+          <w:sz w:val="23"/>
+          <w:szCs w:val="23"/>
+          <w:lang w:val="pt-BR"/>
+        </w:rPr>
+        <w:t>Então</w:t>
+      </w:r>
+      <w:r>
+        <w:rPr>
+          <w:rFonts w:ascii="Arial" w:hAnsi="Arial" w:cs="Arial"/>
+          <w:color w:val="000000"/>
+          <w:sz w:val="23"/>
+          <w:szCs w:val="23"/>
+          <w:lang w:val="pt-BR"/>
+        </w:rPr>
+        <w:t xml:space="preserve"> o sistema deve</w:t>
+      </w:r>
+      <w:r>
+        <w:rPr>
+          <w:rFonts w:ascii="Arial" w:hAnsi="Arial" w:cs="Arial"/>
+          <w:color w:val="000000"/>
+          <w:sz w:val="23"/>
+          <w:szCs w:val="23"/>
+          <w:lang w:val="pt-BR"/>
+        </w:rPr>
+        <w:t xml:space="preserve"> informar objeto alterado por algum motivo</w:t>
+      </w:r>
       <w:bookmarkStart w:id="0" w:name="_GoBack"/>
       <w:bookmarkEnd w:id="0"/>
     </w:p>
@@ -8787,17 +10626,6 @@
           <w:lang w:val="pt-BR"/>
         </w:rPr>
       </w:pPr>
-    </w:p>
-    <w:p>
-      <w:pPr>
-        <w:rPr>
-          <w:rFonts w:ascii="Arial" w:hAnsi="Arial" w:cs="Arial"/>
-          <w:color w:val="000000"/>
-          <w:sz w:val="23"/>
-          <w:szCs w:val="23"/>
-          <w:lang w:val="pt-BR"/>
-        </w:rPr>
-      </w:pPr>
       <w:r>
         <w:rPr>
           <w:rFonts w:ascii="Arial" w:hAnsi="Arial" w:cs="Arial"/>
@@ -9276,6 +11104,7 @@
           <w:szCs w:val="23"/>
           <w:lang w:val="pt-BR"/>
         </w:rPr>
+        <w:lastRenderedPageBreak/>
         <w:tab/>
       </w:r>
       <w:r>
@@ -9633,7 +11462,6 @@
           <w:szCs w:val="23"/>
           <w:lang w:val="pt-BR"/>
         </w:rPr>
-        <w:lastRenderedPageBreak/>
         <w:tab/>
       </w:r>
       <w:r>
@@ -10753,6 +12581,7 @@
           <w:szCs w:val="23"/>
           <w:lang w:val="pt-BR"/>
         </w:rPr>
+        <w:lastRenderedPageBreak/>
         <w:t>-Combate</w:t>
       </w:r>
     </w:p>
@@ -10760,12 +12589,46 @@
       <w:pPr>
         <w:rPr>
           <w:rFonts w:ascii="Arial" w:eastAsia="Times New Roman" w:hAnsi="Arial" w:cs="Arial"/>
-          <w:color w:val="000000"/>
-          <w:sz w:val="23"/>
-          <w:szCs w:val="23"/>
-          <w:lang w:val="pt-BR"/>
-        </w:rPr>
-      </w:pPr>
+          <w:b/>
+          <w:color w:val="000000"/>
+          <w:sz w:val="23"/>
+          <w:szCs w:val="23"/>
+          <w:lang w:val="pt-BR"/>
+        </w:rPr>
+      </w:pPr>
+      <w:r>
+        <w:rPr>
+          <w:rFonts w:ascii="Arial" w:eastAsia="Times New Roman" w:hAnsi="Arial" w:cs="Arial"/>
+          <w:b/>
+          <w:color w:val="000000"/>
+          <w:sz w:val="23"/>
+          <w:szCs w:val="23"/>
+          <w:lang w:val="pt-BR"/>
+        </w:rPr>
+        <w:t>Historia:</w:t>
+      </w:r>
+    </w:p>
+    <w:p>
+      <w:pPr>
+        <w:rPr>
+          <w:rFonts w:ascii="Arial" w:eastAsia="Times New Roman" w:hAnsi="Arial" w:cs="Arial"/>
+          <w:color w:val="000000"/>
+          <w:sz w:val="23"/>
+          <w:szCs w:val="23"/>
+          <w:lang w:val="pt-BR"/>
+        </w:rPr>
+      </w:pPr>
+      <w:r>
+        <w:rPr>
+          <w:rFonts w:ascii="Arial" w:eastAsia="Times New Roman" w:hAnsi="Arial" w:cs="Arial"/>
+          <w:color w:val="000000"/>
+          <w:sz w:val="23"/>
+          <w:szCs w:val="23"/>
+          <w:lang w:val="pt-BR"/>
+        </w:rPr>
+        <w:tab/>
+        <w:t>Como um mestre de RPG eu desejo simular combates de partidas no meu sistema para que eu possa facilitar mais minhas partidas.</w:t>
+      </w:r>
     </w:p>
     <w:p>
       <w:pPr>
@@ -10924,7 +12787,6 @@
           <w:szCs w:val="23"/>
           <w:lang w:val="pt-BR"/>
         </w:rPr>
-        <w:lastRenderedPageBreak/>
         <w:tab/>
       </w:r>
       <w:r>
@@ -12388,6 +14250,7 @@
           <w:szCs w:val="23"/>
           <w:lang w:val="pt-BR"/>
         </w:rPr>
+        <w:lastRenderedPageBreak/>
         <w:t>   </w:t>
       </w:r>
       <w:r>
@@ -12910,7 +14773,6 @@
           <w:szCs w:val="23"/>
           <w:lang w:val="pt-BR"/>
         </w:rPr>
-        <w:lastRenderedPageBreak/>
         <w:t>E</w:t>
       </w:r>
       <w:r>
@@ -14737,7 +16599,7 @@
 </file>
 
 <file path=customXml/itemProps1.xml><?xml version="1.0" encoding="utf-8"?>
-<ds:datastoreItem xmlns:ds="http://schemas.openxmlformats.org/officeDocument/2006/customXml" ds:itemID="{97C6F1B5-4DC0-4C09-9B38-50CFDB0AAC05}">
+<ds:datastoreItem xmlns:ds="http://schemas.openxmlformats.org/officeDocument/2006/customXml" ds:itemID="{746AAD85-52C8-4552-AE69-67D13133C66D}">
   <ds:schemaRefs>
     <ds:schemaRef ds:uri="http://schemas.openxmlformats.org/officeDocument/2006/bibliography"/>
   </ds:schemaRefs>

</xml_diff>